<commit_message>
custom gui & delete system
</commit_message>
<xml_diff>
--- a/doc/Charte graphique pour Gr'immo.docx
+++ b/doc/Charte graphique pour Gr'immo.docx
@@ -16,7 +16,16 @@
           <w:sz w:val="20"/>
           <w:szCs w:val="20"/>
         </w:rPr>
-        <w:t>Charte graphique pour Gr</w:t>
+        <w:t xml:space="preserve">Charte graphique pour </w:t>
+      </w:r>
+      <w:proofErr w:type="spellStart"/>
+      <w:r>
+        <w:rPr>
+          <w:rFonts w:ascii="Times New Roman" w:hAnsi="Times New Roman" w:cs="Times New Roman"/>
+          <w:sz w:val="20"/>
+          <w:szCs w:val="20"/>
+        </w:rPr>
+        <w:t>Gr</w:t>
       </w:r>
       <w:r>
         <w:rPr>
@@ -34,6 +43,7 @@
         </w:rPr>
         <w:t>immo</w:t>
       </w:r>
+      <w:proofErr w:type="spellEnd"/>
     </w:p>
     <w:p>
       <w:pPr>
@@ -287,8 +297,26 @@
           <w:sz w:val="20"/>
           <w:szCs w:val="20"/>
         </w:rPr>
-        <w:t>- Font principale : Roboto ou Open Sans (moderne et lisible).</w:t>
-      </w:r>
+        <w:t xml:space="preserve">- Font principale </w:t>
+      </w:r>
+      <w:r>
+        <w:rPr>
+          <w:rFonts w:ascii="Times New Roman" w:hAnsi="Times New Roman" w:cs="Times New Roman"/>
+          <w:sz w:val="20"/>
+          <w:szCs w:val="20"/>
+        </w:rPr>
+        <w:t xml:space="preserve">MS Shell </w:t>
+      </w:r>
+      <w:proofErr w:type="spellStart"/>
+      <w:r>
+        <w:rPr>
+          <w:rFonts w:ascii="Times New Roman" w:hAnsi="Times New Roman" w:cs="Times New Roman"/>
+          <w:sz w:val="20"/>
+          <w:szCs w:val="20"/>
+        </w:rPr>
+        <w:t>dlg</w:t>
+      </w:r>
+      <w:proofErr w:type="spellEnd"/>
     </w:p>
     <w:p>
       <w:pPr>
@@ -321,41 +349,89 @@
           <w:sz w:val="20"/>
           <w:szCs w:val="20"/>
         </w:rPr>
-        <w:t xml:space="preserve"> - Titres : 18-20px, en gras.</w:t>
-      </w:r>
-    </w:p>
-    <w:p>
-      <w:pPr>
-        <w:rPr>
-          <w:rFonts w:ascii="Times New Roman" w:hAnsi="Times New Roman" w:cs="Times New Roman"/>
-          <w:sz w:val="20"/>
-          <w:szCs w:val="20"/>
-        </w:rPr>
-      </w:pPr>
-      <w:r>
-        <w:rPr>
-          <w:rFonts w:ascii="Times New Roman" w:hAnsi="Times New Roman" w:cs="Times New Roman"/>
-          <w:sz w:val="20"/>
-          <w:szCs w:val="20"/>
-        </w:rPr>
-        <w:t xml:space="preserve"> - Sous-titres : 14-16px, régulier.</w:t>
-      </w:r>
-    </w:p>
-    <w:p>
-      <w:pPr>
-        <w:rPr>
-          <w:rFonts w:ascii="Times New Roman" w:hAnsi="Times New Roman" w:cs="Times New Roman"/>
-          <w:sz w:val="20"/>
-          <w:szCs w:val="20"/>
-        </w:rPr>
-      </w:pPr>
-      <w:r>
-        <w:rPr>
-          <w:rFonts w:ascii="Times New Roman" w:hAnsi="Times New Roman" w:cs="Times New Roman"/>
-          <w:sz w:val="20"/>
-          <w:szCs w:val="20"/>
-        </w:rPr>
-        <w:t xml:space="preserve"> - Texte général : 12-14px.</w:t>
+        <w:t xml:space="preserve"> - Titres : </w:t>
+      </w:r>
+      <w:r>
+        <w:rPr>
+          <w:rFonts w:ascii="Times New Roman" w:hAnsi="Times New Roman" w:cs="Times New Roman"/>
+          <w:sz w:val="20"/>
+          <w:szCs w:val="20"/>
+        </w:rPr>
+        <w:t>16</w:t>
+      </w:r>
+      <w:r>
+        <w:rPr>
+          <w:rFonts w:ascii="Times New Roman" w:hAnsi="Times New Roman" w:cs="Times New Roman"/>
+          <w:sz w:val="20"/>
+          <w:szCs w:val="20"/>
+        </w:rPr>
+        <w:t>px.</w:t>
+      </w:r>
+    </w:p>
+    <w:p>
+      <w:pPr>
+        <w:rPr>
+          <w:rFonts w:ascii="Times New Roman" w:hAnsi="Times New Roman" w:cs="Times New Roman"/>
+          <w:sz w:val="20"/>
+          <w:szCs w:val="20"/>
+        </w:rPr>
+      </w:pPr>
+      <w:r>
+        <w:rPr>
+          <w:rFonts w:ascii="Times New Roman" w:hAnsi="Times New Roman" w:cs="Times New Roman"/>
+          <w:sz w:val="20"/>
+          <w:szCs w:val="20"/>
+        </w:rPr>
+        <w:t xml:space="preserve"> - Sous-titres : 1</w:t>
+      </w:r>
+      <w:r>
+        <w:rPr>
+          <w:rFonts w:ascii="Times New Roman" w:hAnsi="Times New Roman" w:cs="Times New Roman"/>
+          <w:sz w:val="20"/>
+          <w:szCs w:val="20"/>
+        </w:rPr>
+        <w:t>4</w:t>
+      </w:r>
+      <w:r>
+        <w:rPr>
+          <w:rFonts w:ascii="Times New Roman" w:hAnsi="Times New Roman" w:cs="Times New Roman"/>
+          <w:sz w:val="20"/>
+          <w:szCs w:val="20"/>
+        </w:rPr>
+        <w:t>px, régulier.</w:t>
+      </w:r>
+    </w:p>
+    <w:p>
+      <w:pPr>
+        <w:rPr>
+          <w:rFonts w:ascii="Times New Roman" w:hAnsi="Times New Roman" w:cs="Times New Roman"/>
+          <w:sz w:val="20"/>
+          <w:szCs w:val="20"/>
+        </w:rPr>
+      </w:pPr>
+      <w:r>
+        <w:rPr>
+          <w:rFonts w:ascii="Times New Roman" w:hAnsi="Times New Roman" w:cs="Times New Roman"/>
+          <w:sz w:val="20"/>
+          <w:szCs w:val="20"/>
+        </w:rPr>
+        <w:t xml:space="preserve"> - Texte général : 1</w:t>
+      </w:r>
+      <w:r>
+        <w:rPr>
+          <w:rFonts w:ascii="Times New Roman" w:hAnsi="Times New Roman" w:cs="Times New Roman"/>
+          <w:sz w:val="20"/>
+          <w:szCs w:val="20"/>
+        </w:rPr>
+        <w:t>0/12</w:t>
+      </w:r>
+      <w:r>
+        <w:rPr>
+          <w:rFonts w:ascii="Times New Roman" w:hAnsi="Times New Roman" w:cs="Times New Roman"/>
+          <w:sz w:val="20"/>
+          <w:szCs w:val="20"/>
+        </w:rPr>
+        <w:t>px.</w:t>
       </w:r>
     </w:p>
     <w:p>
@@ -432,7 +508,7 @@
           <w:sz w:val="20"/>
           <w:szCs w:val="20"/>
         </w:rPr>
-        <w:t xml:space="preserve">  - Effet au survol : changer à une nuance plus claire (par ex. #0056D2).</w:t>
+        <w:t xml:space="preserve">  - Effet au survol : changer à une nuance plus claire (#0056D2).</w:t>
       </w:r>
     </w:p>
     <w:p>
@@ -466,7 +542,23 @@
           <w:sz w:val="20"/>
           <w:szCs w:val="20"/>
         </w:rPr>
-        <w:t xml:space="preserve">  - Arrondis légers (4-6px) pour un aspect moderne.</w:t>
+        <w:t xml:space="preserve">  - Arrondis légers (</w:t>
+      </w:r>
+      <w:r>
+        <w:rPr>
+          <w:rFonts w:ascii="Times New Roman" w:hAnsi="Times New Roman" w:cs="Times New Roman"/>
+          <w:sz w:val="20"/>
+          <w:szCs w:val="20"/>
+        </w:rPr>
+        <w:t>5</w:t>
+      </w:r>
+      <w:r>
+        <w:rPr>
+          <w:rFonts w:ascii="Times New Roman" w:hAnsi="Times New Roman" w:cs="Times New Roman"/>
+          <w:sz w:val="20"/>
+          <w:szCs w:val="20"/>
+        </w:rPr>
+        <w:t>px) pour un aspect moderne.</w:t>
       </w:r>
     </w:p>
     <w:p>
@@ -535,7 +627,23 @@
           <w:sz w:val="20"/>
           <w:szCs w:val="20"/>
         </w:rPr>
-        <w:t xml:space="preserve">  - Fond bleu avec des icônes ou des textes blancs pour les options (Se déconnecter, Accueil, etc.).</w:t>
+        <w:t xml:space="preserve">  - Fond bleu </w:t>
+      </w:r>
+      <w:r>
+        <w:rPr>
+          <w:rFonts w:ascii="Times New Roman" w:hAnsi="Times New Roman" w:cs="Times New Roman"/>
+          <w:sz w:val="20"/>
+          <w:szCs w:val="20"/>
+        </w:rPr>
+        <w:t>avec</w:t>
+      </w:r>
+      <w:r>
+        <w:rPr>
+          <w:rFonts w:ascii="Times New Roman" w:hAnsi="Times New Roman" w:cs="Times New Roman"/>
+          <w:sz w:val="20"/>
+          <w:szCs w:val="20"/>
+        </w:rPr>
+        <w:t xml:space="preserve"> des textes blancs pour les options (Se déconnecter, Accueil, etc.).</w:t>
       </w:r>
     </w:p>
     <w:p>
@@ -587,7 +695,25 @@
           <w:szCs w:val="20"/>
         </w:rPr>
         <w:lastRenderedPageBreak/>
-        <w:t xml:space="preserve">  - Utiliser des tableaux alternant lignes grises claires et blanches pour améliorer la lisibilité.</w:t>
+        <w:t xml:space="preserve">  - Utiliser des tableaux alternant lignes </w:t>
+      </w:r>
+      <w:proofErr w:type="gramStart"/>
+      <w:r>
+        <w:rPr>
+          <w:rFonts w:ascii="Times New Roman" w:hAnsi="Times New Roman" w:cs="Times New Roman"/>
+          <w:sz w:val="20"/>
+          <w:szCs w:val="20"/>
+        </w:rPr>
+        <w:t>grises claires</w:t>
+      </w:r>
+      <w:proofErr w:type="gramEnd"/>
+      <w:r>
+        <w:rPr>
+          <w:rFonts w:ascii="Times New Roman" w:hAnsi="Times New Roman" w:cs="Times New Roman"/>
+          <w:sz w:val="20"/>
+          <w:szCs w:val="20"/>
+        </w:rPr>
+        <w:t xml:space="preserve"> et blanches pour améliorer la lisibilité.</w:t>
       </w:r>
     </w:p>
     <w:p>

</xml_diff>